<commit_message>
Added idea of the application
</commit_message>
<xml_diff>
--- a/prototype/prototype_description.docx
+++ b/prototype/prototype_description.docx
@@ -163,6 +163,48 @@
         <w:t>Основна частина</w:t>
       </w:r>
     </w:p>
+    <w:p>
+      <w:pPr>
+        <w:rPr>
+          <w:lang w:val="en-US"/>
+        </w:rPr>
+      </w:pPr>
+    </w:p>
+    <w:p>
+      <w:pPr>
+        <w:rPr>
+          <w:rFonts w:ascii="Times New Roman" w:hAnsi="Times New Roman" w:cs="Times New Roman"/>
+          <w:sz w:val="28"/>
+          <w:szCs w:val="28"/>
+        </w:rPr>
+      </w:pPr>
+      <w:r>
+        <w:rPr>
+          <w:rFonts w:ascii="Times New Roman" w:hAnsi="Times New Roman" w:cs="Times New Roman"/>
+          <w:sz w:val="28"/>
+          <w:szCs w:val="28"/>
+        </w:rPr>
+        <w:t>Ідея додатку:</w:t>
+      </w:r>
+    </w:p>
+    <w:p>
+      <w:pPr>
+        <w:ind w:firstLine="708"/>
+        <w:rPr>
+          <w:rFonts w:ascii="Times New Roman" w:hAnsi="Times New Roman" w:cs="Times New Roman"/>
+          <w:sz w:val="28"/>
+          <w:szCs w:val="28"/>
+        </w:rPr>
+      </w:pPr>
+      <w:r>
+        <w:rPr>
+          <w:rFonts w:ascii="Times New Roman" w:hAnsi="Times New Roman" w:cs="Times New Roman"/>
+          <w:sz w:val="28"/>
+          <w:szCs w:val="28"/>
+        </w:rPr>
+        <w:t>Пошук книг для продажу/купівлі/обміну/написання рецензій.</w:t>
+      </w:r>
+    </w:p>
     <w:p/>
     <w:p>
       <w:pPr>
@@ -178,7 +220,7 @@
           <w:rFonts w:ascii="Times New Roman" w:hAnsi="Times New Roman" w:cs="Times New Roman"/>
           <w:sz w:val="28"/>
           <w:szCs w:val="28"/>
-          <w:lang w:val="en-US"/>
+          <w:lang w:val="ru-RU"/>
         </w:rPr>
       </w:pPr>
       <w:r>
@@ -188,7 +230,25 @@
           <w:szCs w:val="28"/>
           <w:lang w:val="en-US"/>
         </w:rPr>
-        <w:t>Use-case</w:t>
+        <w:t>Use</w:t>
+      </w:r>
+      <w:r>
+        <w:rPr>
+          <w:rFonts w:ascii="Times New Roman" w:hAnsi="Times New Roman" w:cs="Times New Roman"/>
+          <w:sz w:val="28"/>
+          <w:szCs w:val="28"/>
+          <w:lang w:val="ru-RU"/>
+        </w:rPr>
+        <w:t>-</w:t>
+      </w:r>
+      <w:r>
+        <w:rPr>
+          <w:rFonts w:ascii="Times New Roman" w:hAnsi="Times New Roman" w:cs="Times New Roman"/>
+          <w:sz w:val="28"/>
+          <w:szCs w:val="28"/>
+          <w:lang w:val="en-US"/>
+        </w:rPr>
+        <w:t>case</w:t>
       </w:r>
     </w:p>
     <w:p>
@@ -5334,7 +5394,7 @@
           <w:rFonts w:ascii="Times New Roman" w:hAnsi="Times New Roman" w:cs="Times New Roman"/>
           <w:sz w:val="28"/>
           <w:szCs w:val="28"/>
-          <w:lang w:val="en-US"/>
+          <w:lang w:val="ru-RU"/>
         </w:rPr>
       </w:pPr>
       <w:hyperlink r:id="rId8" w:history="1">
@@ -6764,6 +6824,7 @@
   <w:style w:type="paragraph" w:default="1" w:styleId="a">
     <w:name w:val="Normal"/>
     <w:qFormat/>
+    <w:rsid w:val="007056F1"/>
   </w:style>
   <w:style w:type="paragraph" w:styleId="1">
     <w:name w:val="heading 1"/>

</xml_diff>